<commit_message>
Jelgenerator: Adatutak abra elkeszitve. Kisebb hibak javitva
</commit_message>
<xml_diff>
--- a/dokumentacio_ultrahangos_tavolsagmero_Udvari_Balazs.docx
+++ b/dokumentacio_ultrahangos_tavolsagmero_Udvari_Balazs.docx
@@ -28,10 +28,14 @@
       <w:pPr>
         <w:keepNext/>
         <w:jc w:val="center"/>
+        <w:rPr>
+          <w:lang w:val="hu-HU"/>
+        </w:rPr>
       </w:pPr>
       <w:r>
         <w:rPr>
           <w:noProof/>
+          <w:lang w:val="hu-HU"/>
         </w:rPr>
         <w:drawing>
           <wp:inline distT="0" distB="0" distL="0" distR="0" wp14:anchorId="20581E28" wp14:editId="6F89ACFC">
@@ -92,30 +96,47 @@
         </w:rPr>
       </w:pPr>
       <w:r>
+        <w:rPr>
+          <w:lang w:val="hu-HU"/>
+        </w:rPr>
         <w:t xml:space="preserve">ábra </w:t>
       </w:r>
       <w:r>
+        <w:rPr>
+          <w:lang w:val="hu-HU"/>
+        </w:rPr>
         <w:fldChar w:fldCharType="begin"/>
       </w:r>
       <w:r>
+        <w:rPr>
+          <w:lang w:val="hu-HU"/>
+        </w:rPr>
         <w:instrText xml:space="preserve"> SEQ ábra \* ARABIC </w:instrText>
       </w:r>
       <w:r>
+        <w:rPr>
+          <w:lang w:val="hu-HU"/>
+        </w:rPr>
         <w:fldChar w:fldCharType="separate"/>
       </w:r>
       <w:r>
         <w:rPr>
           <w:noProof/>
+          <w:lang w:val="hu-HU"/>
         </w:rPr>
         <w:t>1</w:t>
       </w:r>
       <w:r>
         <w:rPr>
           <w:noProof/>
+          <w:lang w:val="hu-HU"/>
         </w:rPr>
         <w:fldChar w:fldCharType="end"/>
       </w:r>
       <w:r>
+        <w:rPr>
+          <w:lang w:val="hu-HU"/>
+        </w:rPr>
         <w:t xml:space="preserve"> - Az ultrahangos távolságmérő kapcsolási vázlata</w:t>
       </w:r>
     </w:p>
@@ -185,7 +206,7 @@
             <v:path o:extrusionok="f" gradientshapeok="t" o:connecttype="rect"/>
             <o:lock v:ext="edit" aspectratio="t"/>
           </v:shapetype>
-          <v:shape id="_x0000_i1025" type="#_x0000_t75" style="width:467.25pt;height:170.25pt">
+          <v:shape id="_x0000_i1038" type="#_x0000_t75" style="width:467.25pt;height:148.5pt">
             <v:imagedata r:id="rId9" o:title="aramkori_rajz_jelgenerator"/>
           </v:shape>
         </w:pict>
@@ -922,6 +943,746 @@
         </w:rPr>
       </w:pPr>
     </w:p>
+    <w:tbl>
+      <w:tblPr>
+        <w:tblStyle w:val="Rcsostblzat"/>
+        <w:tblW w:w="0" w:type="auto"/>
+        <w:tblLook w:val="04A0" w:firstRow="1" w:lastRow="0" w:firstColumn="1" w:lastColumn="0" w:noHBand="0" w:noVBand="1"/>
+      </w:tblPr>
+      <w:tblGrid>
+        <w:gridCol w:w="1558"/>
+        <w:gridCol w:w="1558"/>
+        <w:gridCol w:w="1558"/>
+        <w:gridCol w:w="1558"/>
+        <w:gridCol w:w="1559"/>
+        <w:gridCol w:w="1559"/>
+      </w:tblGrid>
+      <w:tr>
+        <w:tc>
+          <w:tcPr>
+            <w:tcW w:w="1558" w:type="dxa"/>
+          </w:tcPr>
+          <w:p>
+            <w:pPr>
+              <w:rPr>
+                <w:lang w:val="hu-HU"/>
+              </w:rPr>
+            </w:pPr>
+          </w:p>
+        </w:tc>
+        <w:tc>
+          <w:tcPr>
+            <w:tcW w:w="1558" w:type="dxa"/>
+          </w:tcPr>
+          <w:p>
+            <w:pPr>
+              <w:rPr>
+                <w:lang w:val="hu-HU"/>
+              </w:rPr>
+            </w:pPr>
+          </w:p>
+        </w:tc>
+        <w:tc>
+          <w:tcPr>
+            <w:tcW w:w="1558" w:type="dxa"/>
+          </w:tcPr>
+          <w:p>
+            <w:pPr>
+              <w:rPr>
+                <w:lang w:val="hu-HU"/>
+              </w:rPr>
+            </w:pPr>
+          </w:p>
+        </w:tc>
+        <w:tc>
+          <w:tcPr>
+            <w:tcW w:w="1558" w:type="dxa"/>
+          </w:tcPr>
+          <w:p>
+            <w:pPr>
+              <w:rPr>
+                <w:lang w:val="hu-HU"/>
+              </w:rPr>
+            </w:pPr>
+          </w:p>
+        </w:tc>
+        <w:tc>
+          <w:tcPr>
+            <w:tcW w:w="1559" w:type="dxa"/>
+          </w:tcPr>
+          <w:p>
+            <w:pPr>
+              <w:rPr>
+                <w:lang w:val="hu-HU"/>
+              </w:rPr>
+            </w:pPr>
+          </w:p>
+        </w:tc>
+        <w:tc>
+          <w:tcPr>
+            <w:tcW w:w="1559" w:type="dxa"/>
+          </w:tcPr>
+          <w:p>
+            <w:pPr>
+              <w:rPr>
+                <w:lang w:val="hu-HU"/>
+              </w:rPr>
+            </w:pPr>
+          </w:p>
+        </w:tc>
+      </w:tr>
+      <w:tr>
+        <w:tc>
+          <w:tcPr>
+            <w:tcW w:w="1558" w:type="dxa"/>
+          </w:tcPr>
+          <w:p>
+            <w:pPr>
+              <w:rPr>
+                <w:lang w:val="hu-HU"/>
+              </w:rPr>
+            </w:pPr>
+          </w:p>
+        </w:tc>
+        <w:tc>
+          <w:tcPr>
+            <w:tcW w:w="1558" w:type="dxa"/>
+          </w:tcPr>
+          <w:p>
+            <w:pPr>
+              <w:rPr>
+                <w:lang w:val="hu-HU"/>
+              </w:rPr>
+            </w:pPr>
+          </w:p>
+        </w:tc>
+        <w:tc>
+          <w:tcPr>
+            <w:tcW w:w="1558" w:type="dxa"/>
+          </w:tcPr>
+          <w:p>
+            <w:pPr>
+              <w:rPr>
+                <w:lang w:val="hu-HU"/>
+              </w:rPr>
+            </w:pPr>
+          </w:p>
+        </w:tc>
+        <w:tc>
+          <w:tcPr>
+            <w:tcW w:w="1558" w:type="dxa"/>
+          </w:tcPr>
+          <w:p>
+            <w:pPr>
+              <w:rPr>
+                <w:lang w:val="hu-HU"/>
+              </w:rPr>
+            </w:pPr>
+          </w:p>
+        </w:tc>
+        <w:tc>
+          <w:tcPr>
+            <w:tcW w:w="1559" w:type="dxa"/>
+          </w:tcPr>
+          <w:p>
+            <w:pPr>
+              <w:rPr>
+                <w:lang w:val="hu-HU"/>
+              </w:rPr>
+            </w:pPr>
+          </w:p>
+        </w:tc>
+        <w:tc>
+          <w:tcPr>
+            <w:tcW w:w="1559" w:type="dxa"/>
+          </w:tcPr>
+          <w:p>
+            <w:pPr>
+              <w:rPr>
+                <w:lang w:val="hu-HU"/>
+              </w:rPr>
+            </w:pPr>
+          </w:p>
+        </w:tc>
+      </w:tr>
+      <w:tr>
+        <w:tc>
+          <w:tcPr>
+            <w:tcW w:w="1558" w:type="dxa"/>
+          </w:tcPr>
+          <w:p>
+            <w:pPr>
+              <w:rPr>
+                <w:lang w:val="hu-HU"/>
+              </w:rPr>
+            </w:pPr>
+          </w:p>
+        </w:tc>
+        <w:tc>
+          <w:tcPr>
+            <w:tcW w:w="1558" w:type="dxa"/>
+          </w:tcPr>
+          <w:p>
+            <w:pPr>
+              <w:rPr>
+                <w:lang w:val="hu-HU"/>
+              </w:rPr>
+            </w:pPr>
+          </w:p>
+        </w:tc>
+        <w:tc>
+          <w:tcPr>
+            <w:tcW w:w="1558" w:type="dxa"/>
+          </w:tcPr>
+          <w:p>
+            <w:pPr>
+              <w:rPr>
+                <w:lang w:val="hu-HU"/>
+              </w:rPr>
+            </w:pPr>
+          </w:p>
+        </w:tc>
+        <w:tc>
+          <w:tcPr>
+            <w:tcW w:w="1558" w:type="dxa"/>
+          </w:tcPr>
+          <w:p>
+            <w:pPr>
+              <w:rPr>
+                <w:lang w:val="hu-HU"/>
+              </w:rPr>
+            </w:pPr>
+          </w:p>
+        </w:tc>
+        <w:tc>
+          <w:tcPr>
+            <w:tcW w:w="1559" w:type="dxa"/>
+          </w:tcPr>
+          <w:p>
+            <w:pPr>
+              <w:rPr>
+                <w:lang w:val="hu-HU"/>
+              </w:rPr>
+            </w:pPr>
+          </w:p>
+        </w:tc>
+        <w:tc>
+          <w:tcPr>
+            <w:tcW w:w="1559" w:type="dxa"/>
+          </w:tcPr>
+          <w:p>
+            <w:pPr>
+              <w:rPr>
+                <w:lang w:val="hu-HU"/>
+              </w:rPr>
+            </w:pPr>
+          </w:p>
+        </w:tc>
+      </w:tr>
+      <w:tr>
+        <w:tc>
+          <w:tcPr>
+            <w:tcW w:w="1558" w:type="dxa"/>
+          </w:tcPr>
+          <w:p>
+            <w:pPr>
+              <w:rPr>
+                <w:lang w:val="hu-HU"/>
+              </w:rPr>
+            </w:pPr>
+          </w:p>
+        </w:tc>
+        <w:tc>
+          <w:tcPr>
+            <w:tcW w:w="1558" w:type="dxa"/>
+          </w:tcPr>
+          <w:p>
+            <w:pPr>
+              <w:rPr>
+                <w:lang w:val="hu-HU"/>
+              </w:rPr>
+            </w:pPr>
+          </w:p>
+        </w:tc>
+        <w:tc>
+          <w:tcPr>
+            <w:tcW w:w="1558" w:type="dxa"/>
+          </w:tcPr>
+          <w:p>
+            <w:pPr>
+              <w:rPr>
+                <w:lang w:val="hu-HU"/>
+              </w:rPr>
+            </w:pPr>
+          </w:p>
+        </w:tc>
+        <w:tc>
+          <w:tcPr>
+            <w:tcW w:w="1558" w:type="dxa"/>
+          </w:tcPr>
+          <w:p>
+            <w:pPr>
+              <w:rPr>
+                <w:lang w:val="hu-HU"/>
+              </w:rPr>
+            </w:pPr>
+          </w:p>
+        </w:tc>
+        <w:tc>
+          <w:tcPr>
+            <w:tcW w:w="1559" w:type="dxa"/>
+          </w:tcPr>
+          <w:p>
+            <w:pPr>
+              <w:rPr>
+                <w:lang w:val="hu-HU"/>
+              </w:rPr>
+            </w:pPr>
+          </w:p>
+        </w:tc>
+        <w:tc>
+          <w:tcPr>
+            <w:tcW w:w="1559" w:type="dxa"/>
+          </w:tcPr>
+          <w:p>
+            <w:pPr>
+              <w:rPr>
+                <w:lang w:val="hu-HU"/>
+              </w:rPr>
+            </w:pPr>
+          </w:p>
+        </w:tc>
+      </w:tr>
+      <w:tr>
+        <w:tc>
+          <w:tcPr>
+            <w:tcW w:w="1558" w:type="dxa"/>
+          </w:tcPr>
+          <w:p>
+            <w:pPr>
+              <w:rPr>
+                <w:lang w:val="hu-HU"/>
+              </w:rPr>
+            </w:pPr>
+          </w:p>
+        </w:tc>
+        <w:tc>
+          <w:tcPr>
+            <w:tcW w:w="1558" w:type="dxa"/>
+          </w:tcPr>
+          <w:p>
+            <w:pPr>
+              <w:rPr>
+                <w:lang w:val="hu-HU"/>
+              </w:rPr>
+            </w:pPr>
+          </w:p>
+        </w:tc>
+        <w:tc>
+          <w:tcPr>
+            <w:tcW w:w="1558" w:type="dxa"/>
+          </w:tcPr>
+          <w:p>
+            <w:pPr>
+              <w:rPr>
+                <w:lang w:val="hu-HU"/>
+              </w:rPr>
+            </w:pPr>
+          </w:p>
+        </w:tc>
+        <w:tc>
+          <w:tcPr>
+            <w:tcW w:w="1558" w:type="dxa"/>
+          </w:tcPr>
+          <w:p>
+            <w:pPr>
+              <w:rPr>
+                <w:lang w:val="hu-HU"/>
+              </w:rPr>
+            </w:pPr>
+          </w:p>
+        </w:tc>
+        <w:tc>
+          <w:tcPr>
+            <w:tcW w:w="1559" w:type="dxa"/>
+          </w:tcPr>
+          <w:p>
+            <w:pPr>
+              <w:rPr>
+                <w:lang w:val="hu-HU"/>
+              </w:rPr>
+            </w:pPr>
+          </w:p>
+        </w:tc>
+        <w:tc>
+          <w:tcPr>
+            <w:tcW w:w="1559" w:type="dxa"/>
+          </w:tcPr>
+          <w:p>
+            <w:pPr>
+              <w:rPr>
+                <w:lang w:val="hu-HU"/>
+              </w:rPr>
+            </w:pPr>
+          </w:p>
+        </w:tc>
+      </w:tr>
+      <w:tr>
+        <w:tc>
+          <w:tcPr>
+            <w:tcW w:w="1558" w:type="dxa"/>
+          </w:tcPr>
+          <w:p>
+            <w:pPr>
+              <w:rPr>
+                <w:lang w:val="hu-HU"/>
+              </w:rPr>
+            </w:pPr>
+          </w:p>
+        </w:tc>
+        <w:tc>
+          <w:tcPr>
+            <w:tcW w:w="1558" w:type="dxa"/>
+          </w:tcPr>
+          <w:p>
+            <w:pPr>
+              <w:rPr>
+                <w:lang w:val="hu-HU"/>
+              </w:rPr>
+            </w:pPr>
+          </w:p>
+        </w:tc>
+        <w:tc>
+          <w:tcPr>
+            <w:tcW w:w="1558" w:type="dxa"/>
+          </w:tcPr>
+          <w:p>
+            <w:pPr>
+              <w:rPr>
+                <w:lang w:val="hu-HU"/>
+              </w:rPr>
+            </w:pPr>
+          </w:p>
+        </w:tc>
+        <w:tc>
+          <w:tcPr>
+            <w:tcW w:w="1558" w:type="dxa"/>
+          </w:tcPr>
+          <w:p>
+            <w:pPr>
+              <w:rPr>
+                <w:lang w:val="hu-HU"/>
+              </w:rPr>
+            </w:pPr>
+          </w:p>
+        </w:tc>
+        <w:tc>
+          <w:tcPr>
+            <w:tcW w:w="1559" w:type="dxa"/>
+          </w:tcPr>
+          <w:p>
+            <w:pPr>
+              <w:rPr>
+                <w:lang w:val="hu-HU"/>
+              </w:rPr>
+            </w:pPr>
+          </w:p>
+        </w:tc>
+        <w:tc>
+          <w:tcPr>
+            <w:tcW w:w="1559" w:type="dxa"/>
+          </w:tcPr>
+          <w:p>
+            <w:pPr>
+              <w:rPr>
+                <w:lang w:val="hu-HU"/>
+              </w:rPr>
+            </w:pPr>
+          </w:p>
+        </w:tc>
+      </w:tr>
+      <w:tr>
+        <w:tc>
+          <w:tcPr>
+            <w:tcW w:w="1558" w:type="dxa"/>
+          </w:tcPr>
+          <w:p>
+            <w:pPr>
+              <w:rPr>
+                <w:lang w:val="hu-HU"/>
+              </w:rPr>
+            </w:pPr>
+          </w:p>
+        </w:tc>
+        <w:tc>
+          <w:tcPr>
+            <w:tcW w:w="1558" w:type="dxa"/>
+          </w:tcPr>
+          <w:p>
+            <w:pPr>
+              <w:rPr>
+                <w:lang w:val="hu-HU"/>
+              </w:rPr>
+            </w:pPr>
+          </w:p>
+        </w:tc>
+        <w:tc>
+          <w:tcPr>
+            <w:tcW w:w="1558" w:type="dxa"/>
+          </w:tcPr>
+          <w:p>
+            <w:pPr>
+              <w:rPr>
+                <w:lang w:val="hu-HU"/>
+              </w:rPr>
+            </w:pPr>
+          </w:p>
+        </w:tc>
+        <w:tc>
+          <w:tcPr>
+            <w:tcW w:w="1558" w:type="dxa"/>
+          </w:tcPr>
+          <w:p>
+            <w:pPr>
+              <w:rPr>
+                <w:lang w:val="hu-HU"/>
+              </w:rPr>
+            </w:pPr>
+          </w:p>
+        </w:tc>
+        <w:tc>
+          <w:tcPr>
+            <w:tcW w:w="1559" w:type="dxa"/>
+          </w:tcPr>
+          <w:p>
+            <w:pPr>
+              <w:rPr>
+                <w:lang w:val="hu-HU"/>
+              </w:rPr>
+            </w:pPr>
+          </w:p>
+        </w:tc>
+        <w:tc>
+          <w:tcPr>
+            <w:tcW w:w="1559" w:type="dxa"/>
+          </w:tcPr>
+          <w:p>
+            <w:pPr>
+              <w:rPr>
+                <w:lang w:val="hu-HU"/>
+              </w:rPr>
+            </w:pPr>
+          </w:p>
+        </w:tc>
+      </w:tr>
+      <w:tr>
+        <w:tc>
+          <w:tcPr>
+            <w:tcW w:w="1558" w:type="dxa"/>
+          </w:tcPr>
+          <w:p>
+            <w:pPr>
+              <w:rPr>
+                <w:lang w:val="hu-HU"/>
+              </w:rPr>
+            </w:pPr>
+          </w:p>
+        </w:tc>
+        <w:tc>
+          <w:tcPr>
+            <w:tcW w:w="1558" w:type="dxa"/>
+          </w:tcPr>
+          <w:p>
+            <w:pPr>
+              <w:rPr>
+                <w:lang w:val="hu-HU"/>
+              </w:rPr>
+            </w:pPr>
+          </w:p>
+        </w:tc>
+        <w:tc>
+          <w:tcPr>
+            <w:tcW w:w="1558" w:type="dxa"/>
+          </w:tcPr>
+          <w:p>
+            <w:pPr>
+              <w:rPr>
+                <w:lang w:val="hu-HU"/>
+              </w:rPr>
+            </w:pPr>
+          </w:p>
+        </w:tc>
+        <w:tc>
+          <w:tcPr>
+            <w:tcW w:w="1558" w:type="dxa"/>
+          </w:tcPr>
+          <w:p>
+            <w:pPr>
+              <w:rPr>
+                <w:lang w:val="hu-HU"/>
+              </w:rPr>
+            </w:pPr>
+          </w:p>
+        </w:tc>
+        <w:tc>
+          <w:tcPr>
+            <w:tcW w:w="1559" w:type="dxa"/>
+          </w:tcPr>
+          <w:p>
+            <w:pPr>
+              <w:rPr>
+                <w:lang w:val="hu-HU"/>
+              </w:rPr>
+            </w:pPr>
+          </w:p>
+        </w:tc>
+        <w:tc>
+          <w:tcPr>
+            <w:tcW w:w="1559" w:type="dxa"/>
+          </w:tcPr>
+          <w:p>
+            <w:pPr>
+              <w:rPr>
+                <w:lang w:val="hu-HU"/>
+              </w:rPr>
+            </w:pPr>
+          </w:p>
+        </w:tc>
+      </w:tr>
+      <w:tr>
+        <w:tc>
+          <w:tcPr>
+            <w:tcW w:w="1558" w:type="dxa"/>
+          </w:tcPr>
+          <w:p>
+            <w:pPr>
+              <w:rPr>
+                <w:lang w:val="hu-HU"/>
+              </w:rPr>
+            </w:pPr>
+          </w:p>
+        </w:tc>
+        <w:tc>
+          <w:tcPr>
+            <w:tcW w:w="1558" w:type="dxa"/>
+          </w:tcPr>
+          <w:p>
+            <w:pPr>
+              <w:rPr>
+                <w:lang w:val="hu-HU"/>
+              </w:rPr>
+            </w:pPr>
+          </w:p>
+        </w:tc>
+        <w:tc>
+          <w:tcPr>
+            <w:tcW w:w="1558" w:type="dxa"/>
+          </w:tcPr>
+          <w:p>
+            <w:pPr>
+              <w:rPr>
+                <w:lang w:val="hu-HU"/>
+              </w:rPr>
+            </w:pPr>
+          </w:p>
+        </w:tc>
+        <w:tc>
+          <w:tcPr>
+            <w:tcW w:w="1558" w:type="dxa"/>
+          </w:tcPr>
+          <w:p>
+            <w:pPr>
+              <w:rPr>
+                <w:lang w:val="hu-HU"/>
+              </w:rPr>
+            </w:pPr>
+          </w:p>
+        </w:tc>
+        <w:tc>
+          <w:tcPr>
+            <w:tcW w:w="1559" w:type="dxa"/>
+          </w:tcPr>
+          <w:p>
+            <w:pPr>
+              <w:rPr>
+                <w:lang w:val="hu-HU"/>
+              </w:rPr>
+            </w:pPr>
+          </w:p>
+        </w:tc>
+        <w:tc>
+          <w:tcPr>
+            <w:tcW w:w="1559" w:type="dxa"/>
+          </w:tcPr>
+          <w:p>
+            <w:pPr>
+              <w:rPr>
+                <w:lang w:val="hu-HU"/>
+              </w:rPr>
+            </w:pPr>
+          </w:p>
+        </w:tc>
+      </w:tr>
+    </w:tbl>
+    <w:p>
+      <w:pPr>
+        <w:jc w:val="center"/>
+        <w:rPr>
+          <w:i/>
+          <w:iCs/>
+          <w:color w:val="44546A" w:themeColor="text2"/>
+          <w:sz w:val="18"/>
+          <w:szCs w:val="18"/>
+          <w:lang w:val="hu-HU"/>
+        </w:rPr>
+      </w:pPr>
+      <w:r>
+        <w:rPr>
+          <w:i/>
+          <w:iCs/>
+          <w:color w:val="44546A" w:themeColor="text2"/>
+          <w:sz w:val="18"/>
+          <w:szCs w:val="18"/>
+          <w:lang w:val="hu-HU"/>
+        </w:rPr>
+        <w:t>táblázat 1 – Értékek változása az utomata állapotától függően</w:t>
+      </w:r>
+    </w:p>
+    <w:p>
+      <w:pPr>
+        <w:keepNext/>
+        <w:jc w:val="center"/>
+        <w:rPr>
+          <w:lang w:val="hu-HU"/>
+        </w:rPr>
+      </w:pPr>
+      <w:r>
+        <w:rPr>
+          <w:lang w:val="hu-HU"/>
+        </w:rPr>
+        <w:lastRenderedPageBreak/>
+        <w:pict>
+          <v:shape id="_x0000_i1028" type="#_x0000_t75" style="width:374.25pt;height:620.25pt">
+            <v:imagedata r:id="rId11" o:title="adatutak_jelgenerator"/>
+          </v:shape>
+        </w:pict>
+      </w:r>
+    </w:p>
+    <w:p>
+      <w:pPr>
+        <w:pStyle w:val="Kpalrs"/>
+        <w:jc w:val="center"/>
+        <w:rPr>
+          <w:lang w:val="hu-HU"/>
+        </w:rPr>
+      </w:pPr>
+      <w:r>
+        <w:rPr>
+          <w:lang w:val="hu-HU"/>
+        </w:rPr>
+        <w:t>ábra 4 - Adatutak a táblázat 1 alapján</w:t>
+      </w:r>
+    </w:p>
     <w:p>
       <w:pPr>
         <w:pStyle w:val="Cmsor1"/>
@@ -937,6 +1698,7 @@
         <w:rPr>
           <w:lang w:val="hu-HU"/>
         </w:rPr>
+        <w:lastRenderedPageBreak/>
         <w:t>Az áramkör szimulációja</w:t>
       </w:r>
     </w:p>
@@ -1003,8 +1765,22 @@
         <w:rPr>
           <w:lang w:val="hu-HU"/>
         </w:rPr>
-        <w:t xml:space="preserve"> A hiba a 4. ábrán látható.</w:t>
-      </w:r>
+        <w:t xml:space="preserve"> A hiba a 5</w:t>
+      </w:r>
+      <w:r>
+        <w:rPr>
+          <w:lang w:val="hu-HU"/>
+        </w:rPr>
+        <w:t>. ábrán látható.</w:t>
+      </w:r>
+    </w:p>
+    <w:p>
+      <w:pPr>
+        <w:ind w:firstLine="720"/>
+        <w:rPr>
+          <w:lang w:val="hu-HU"/>
+        </w:rPr>
+      </w:pPr>
       <w:bookmarkStart w:id="0" w:name="_GoBack"/>
       <w:bookmarkEnd w:id="0"/>
     </w:p>
@@ -1012,15 +1788,17 @@
       <w:pPr>
         <w:keepNext/>
         <w:ind w:left="-1440" w:right="-1080" w:firstLine="540"/>
-      </w:pPr>
-      <w:r>
-        <w:rPr>
-          <w:lang w:val="hu-HU"/>
-        </w:rPr>
-        <w:lastRenderedPageBreak/>
+        <w:rPr>
+          <w:lang w:val="hu-HU"/>
+        </w:rPr>
+      </w:pPr>
+      <w:r>
+        <w:rPr>
+          <w:lang w:val="hu-HU"/>
+        </w:rPr>
         <w:pict>
           <v:shape id="_x0000_i1027" type="#_x0000_t75" style="width:567pt;height:224.25pt">
-            <v:imagedata r:id="rId11" o:title="szimulacio_hiba"/>
+            <v:imagedata r:id="rId12" o:title="szimulacio_hiba"/>
           </v:shape>
         </w:pict>
       </w:r>
@@ -1034,11 +1812,20 @@
         </w:rPr>
       </w:pPr>
       <w:r>
-        <w:t>ábra 4 – Szimulációs hiba</w:t>
+        <w:rPr>
+          <w:lang w:val="hu-HU"/>
+        </w:rPr>
+        <w:t>ábra 5</w:t>
+      </w:r>
+      <w:r>
+        <w:rPr>
+          <w:lang w:val="hu-HU"/>
+        </w:rPr>
+        <w:t xml:space="preserve"> – Szimulációs hiba</w:t>
       </w:r>
     </w:p>
     <w:sectPr>
-      <w:headerReference w:type="default" r:id="rId12"/>
+      <w:headerReference w:type="default" r:id="rId13"/>
       <w:pgSz w:w="12240" w:h="15840"/>
       <w:pgMar w:top="1440" w:right="1440" w:bottom="1440" w:left="1440" w:header="720" w:footer="720" w:gutter="0"/>
       <w:cols w:space="720"/>
@@ -2285,6 +3072,25 @@
       <w:szCs w:val="18"/>
     </w:rPr>
   </w:style>
+  <w:style w:type="table" w:styleId="Rcsostblzat">
+    <w:name w:val="Table Grid"/>
+    <w:basedOn w:val="Normltblzat"/>
+    <w:uiPriority w:val="39"/>
+    <w:rsid w:val="002C68B5"/>
+    <w:pPr>
+      <w:spacing w:after="0" w:line="240" w:lineRule="auto"/>
+    </w:pPr>
+    <w:tblPr>
+      <w:tblBorders>
+        <w:top w:val="single" w:sz="4" w:space="0" w:color="auto"/>
+        <w:left w:val="single" w:sz="4" w:space="0" w:color="auto"/>
+        <w:bottom w:val="single" w:sz="4" w:space="0" w:color="auto"/>
+        <w:right w:val="single" w:sz="4" w:space="0" w:color="auto"/>
+        <w:insideH w:val="single" w:sz="4" w:space="0" w:color="auto"/>
+        <w:insideV w:val="single" w:sz="4" w:space="0" w:color="auto"/>
+      </w:tblBorders>
+    </w:tblPr>
+  </w:style>
 </w:styles>
 </file>
 
@@ -2554,7 +3360,7 @@
 </file>
 
 <file path=customXml/itemProps1.xml><?xml version="1.0" encoding="utf-8"?>
-<ds:datastoreItem xmlns:ds="http://schemas.openxmlformats.org/officeDocument/2006/customXml" ds:itemID="{E19DC18F-9E8F-4634-AB08-5A97AFBAE3AC}">
+<ds:datastoreItem xmlns:ds="http://schemas.openxmlformats.org/officeDocument/2006/customXml" ds:itemID="{3BD84CFC-9198-46B2-9C85-ADD772F6419D}">
   <ds:schemaRefs>
     <ds:schemaRef ds:uri="http://schemas.openxmlformats.org/officeDocument/2006/bibliography"/>
   </ds:schemaRefs>

</xml_diff>

<commit_message>
Konvolucios modul: ELso sor regiszter implementalva
</commit_message>
<xml_diff>
--- a/dokumentacio_ultrahangos_tavolsagmero_Udvari_Balazs.docx
+++ b/dokumentacio_ultrahangos_tavolsagmero_Udvari_Balazs.docx
@@ -35,7 +35,6 @@
       <w:r>
         <w:rPr>
           <w:noProof/>
-          <w:lang w:val="hu-HU"/>
         </w:rPr>
         <w:drawing>
           <wp:inline distT="0" distB="0" distL="0" distR="0" wp14:anchorId="20581E28" wp14:editId="6F89ACFC">
@@ -206,7 +205,7 @@
             <v:path o:extrusionok="f" gradientshapeok="t" o:connecttype="rect"/>
             <o:lock v:ext="edit" aspectratio="t"/>
           </v:shapetype>
-          <v:shape id="_x0000_i1038" type="#_x0000_t75" style="width:467.25pt;height:148.5pt">
+          <v:shape id="_x0000_i1025" type="#_x0000_t75" style="width:467.25pt;height:148.5pt">
             <v:imagedata r:id="rId9" o:title="aramkori_rajz_jelgenerator"/>
           </v:shape>
         </w:pict>
@@ -927,6 +926,12 @@
           <w:lang w:val="hu-HU"/>
         </w:rPr>
         <w:t>, amelyek az A_out kimenet értékét befolyásoljá</w:t>
+      </w:r>
+      <w:r>
+        <w:rPr>
+          <w:lang w:val="hu-HU"/>
+        </w:rPr>
+        <w:t>k</w:t>
       </w:r>
       <w:r>
         <w:rPr>
@@ -1645,7 +1650,31 @@
           <w:szCs w:val="18"/>
           <w:lang w:val="hu-HU"/>
         </w:rPr>
-        <w:t>táblázat 1 – Értékek változása az utomata állapotától függően</w:t>
+        <w:t>táblá</w:t>
+      </w:r>
+      <w:r>
+        <w:rPr>
+          <w:i/>
+          <w:iCs/>
+          <w:color w:val="44546A" w:themeColor="text2"/>
+          <w:sz w:val="18"/>
+          <w:szCs w:val="18"/>
+          <w:lang w:val="hu-HU"/>
+        </w:rPr>
+        <w:t>zat 1 – Értékek változása az auto</w:t>
+      </w:r>
+      <w:bookmarkStart w:id="0" w:name="_GoBack"/>
+      <w:bookmarkEnd w:id="0"/>
+      <w:r>
+        <w:rPr>
+          <w:i/>
+          <w:iCs/>
+          <w:color w:val="44546A" w:themeColor="text2"/>
+          <w:sz w:val="18"/>
+          <w:szCs w:val="18"/>
+          <w:lang w:val="hu-HU"/>
+        </w:rPr>
+        <w:t>mata állapotától függően</w:t>
       </w:r>
     </w:p>
     <w:p>
@@ -1662,7 +1691,7 @@
         </w:rPr>
         <w:lastRenderedPageBreak/>
         <w:pict>
-          <v:shape id="_x0000_i1028" type="#_x0000_t75" style="width:374.25pt;height:620.25pt">
+          <v:shape id="_x0000_i1027" type="#_x0000_t75" style="width:374.25pt;height:620.25pt">
             <v:imagedata r:id="rId11" o:title="adatutak_jelgenerator"/>
           </v:shape>
         </w:pict>
@@ -1781,8 +1810,6 @@
           <w:lang w:val="hu-HU"/>
         </w:rPr>
       </w:pPr>
-      <w:bookmarkStart w:id="0" w:name="_GoBack"/>
-      <w:bookmarkEnd w:id="0"/>
     </w:p>
     <w:p>
       <w:pPr>
@@ -1797,7 +1824,7 @@
           <w:lang w:val="hu-HU"/>
         </w:rPr>
         <w:pict>
-          <v:shape id="_x0000_i1027" type="#_x0000_t75" style="width:567pt;height:224.25pt">
+          <v:shape id="_x0000_i1028" type="#_x0000_t75" style="width:567pt;height:224.25pt">
             <v:imagedata r:id="rId12" o:title="szimulacio_hiba"/>
           </v:shape>
         </w:pict>
@@ -3360,7 +3387,7 @@
 </file>
 
 <file path=customXml/itemProps1.xml><?xml version="1.0" encoding="utf-8"?>
-<ds:datastoreItem xmlns:ds="http://schemas.openxmlformats.org/officeDocument/2006/customXml" ds:itemID="{3BD84CFC-9198-46B2-9C85-ADD772F6419D}">
+<ds:datastoreItem xmlns:ds="http://schemas.openxmlformats.org/officeDocument/2006/customXml" ds:itemID="{CB8A2233-43FC-41A2-B2B4-670A5A73B73A}">
   <ds:schemaRefs>
     <ds:schemaRef ds:uri="http://schemas.openxmlformats.org/officeDocument/2006/bibliography"/>
   </ds:schemaRefs>

</xml_diff>